<commit_message>
Alteração nas regras de comunicação...
</commit_message>
<xml_diff>
--- a/Geral/Impacta-es13-gen-RegrasDeComunicação.docx
+++ b/Geral/Impacta-es13-gen-RegrasDeComunicação.docx
@@ -83,8 +83,6 @@
             <w:r>
               <w:t>Regras de comunicação</w:t>
             </w:r>
-            <w:bookmarkStart w:id="0" w:name="_GoBack"/>
-            <w:bookmarkEnd w:id="0"/>
           </w:p>
         </w:tc>
       </w:tr>
@@ -268,6 +266,79 @@
           </w:p>
         </w:tc>
       </w:tr>
+      <w:tr>
+        <w:tc>
+          <w:tcPr>
+            <w:tcW w:w="2098" w:type="pct"/>
+            <w:tcBorders>
+              <w:top w:val="nil"/>
+              <w:left w:val="nil"/>
+              <w:bottom w:val="nil"/>
+              <w:right w:val="nil"/>
+            </w:tcBorders>
+          </w:tcPr>
+          <w:p>
+            <w:pPr>
+              <w:pStyle w:val="ItensCabealhoeRodap"/>
+              <w:spacing w:before="0"/>
+            </w:pPr>
+            <w:r>
+              <w:t>Pedro Prado</w:t>
+            </w:r>
+          </w:p>
+        </w:tc>
+        <w:tc>
+          <w:tcPr>
+            <w:tcW w:w="2003" w:type="pct"/>
+            <w:tcBorders>
+              <w:top w:val="nil"/>
+              <w:left w:val="nil"/>
+              <w:bottom w:val="nil"/>
+              <w:right w:val="nil"/>
+            </w:tcBorders>
+          </w:tcPr>
+          <w:p>
+            <w:pPr>
+              <w:pStyle w:val="ItensCabealhoeRodap"/>
+              <w:spacing w:before="0"/>
+            </w:pPr>
+          </w:p>
+        </w:tc>
+        <w:tc>
+          <w:tcPr>
+            <w:tcW w:w="356" w:type="pct"/>
+            <w:tcBorders>
+              <w:top w:val="nil"/>
+              <w:left w:val="nil"/>
+              <w:bottom w:val="nil"/>
+              <w:right w:val="nil"/>
+            </w:tcBorders>
+          </w:tcPr>
+          <w:p>
+            <w:pPr>
+              <w:pStyle w:val="ItensCabealhoeRodap"/>
+              <w:spacing w:before="0"/>
+            </w:pPr>
+          </w:p>
+        </w:tc>
+        <w:tc>
+          <w:tcPr>
+            <w:tcW w:w="543" w:type="pct"/>
+            <w:tcBorders>
+              <w:top w:val="nil"/>
+              <w:left w:val="nil"/>
+              <w:bottom w:val="nil"/>
+              <w:right w:val="nil"/>
+            </w:tcBorders>
+          </w:tcPr>
+          <w:p>
+            <w:pPr>
+              <w:pStyle w:val="ItensCabealhoeRodap"/>
+              <w:spacing w:before="0"/>
+            </w:pPr>
+          </w:p>
+        </w:tc>
+      </w:tr>
     </w:tbl>
     <w:p>
       <w:pPr>
@@ -334,6 +405,18 @@
         <w:t>Whatsapp</w:t>
       </w:r>
       <w:proofErr w:type="spellEnd"/>
+    </w:p>
+    <w:p>
+      <w:pPr>
+        <w:pStyle w:val="PargrafodaLista"/>
+        <w:numPr>
+          <w:ilvl w:val="1"/>
+          <w:numId w:val="20"/>
+        </w:numPr>
+      </w:pPr>
+      <w:r>
+        <w:t>E-mail</w:t>
+      </w:r>
     </w:p>
     <w:p>
       <w:pPr>
@@ -387,8 +470,10 @@
     <w:p/>
     <w:p/>
     <w:p/>
-    <w:p/>
-    <w:p/>
+    <w:p>
+      <w:bookmarkStart w:id="0" w:name="_GoBack"/>
+      <w:bookmarkEnd w:id="0"/>
+    </w:p>
     <w:p/>
     <w:p/>
     <w:p/>
@@ -4148,7 +4233,7 @@
 </file>
 
 <file path=customXml/itemProps1.xml><?xml version="1.0" encoding="utf-8"?>
-<ds:datastoreItem xmlns:ds="http://schemas.openxmlformats.org/officeDocument/2006/customXml" ds:itemID="{2A756BEA-2FCD-4F15-83B2-C50F1DE5D1D9}">
+<ds:datastoreItem xmlns:ds="http://schemas.openxmlformats.org/officeDocument/2006/customXml" ds:itemID="{ECE8AE31-CE7D-4577-802E-79DB05688FDB}">
   <ds:schemaRefs>
     <ds:schemaRef ds:uri="http://schemas.openxmlformats.org/officeDocument/2006/bibliography"/>
   </ds:schemaRefs>

</xml_diff>